<commit_message>
Renamed devReadme file and updated application package
</commit_message>
<xml_diff>
--- a/Online Game Generator Documentation.docx
+++ b/Online Game Generator Documentation.docx
@@ -56,7 +56,23 @@
     </w:p>
     <w:p>
       <w:r>
-        <w:t xml:space="preserve">So the plan was to rewrite take the html, and replace bootstrap with my own css and patch the </w:t>
+        <w:t xml:space="preserve">So the plan was to rewrite take the </w:t>
+      </w:r>
+      <w:proofErr w:type="gramStart"/>
+      <w:r>
+        <w:t>html,</w:t>
+      </w:r>
+      <w:proofErr w:type="gramEnd"/>
+      <w:r>
+        <w:t xml:space="preserve"> and replace bootstrap with my own </w:t>
+      </w:r>
+      <w:proofErr w:type="spellStart"/>
+      <w:r>
+        <w:t>css</w:t>
+      </w:r>
+      <w:proofErr w:type="spellEnd"/>
+      <w:r>
+        <w:t xml:space="preserve"> and patch the </w:t>
       </w:r>
       <w:r>
         <w:t>JavaScript without jQuery. What ended up happening was me salvaging the JavaScript that was decent from his old code (He is a pretty good coder, credit where credit is due), and modularizing the code with my own plan in mind. The goal was to enhance the functionality available in the system and making the main engine able to accept new game modes that anyone decides to build.</w:t>
@@ -110,7 +126,15 @@
     <w:p>
       <w:r>
         <w:lastRenderedPageBreak/>
-        <w:t>If there is a function that you feel that has a purpose across multiple game modes and seems like a core feature, please feel free to include it into the jsFramework. However if it is not a core function, add it as a plugin.</w:t>
+        <w:t xml:space="preserve">If there is a function that you feel that has a purpose across multiple game modes and seems like a core feature, please feel free to include it into the </w:t>
+      </w:r>
+      <w:proofErr w:type="spellStart"/>
+      <w:r>
+        <w:t>jsFramework</w:t>
+      </w:r>
+      <w:proofErr w:type="spellEnd"/>
+      <w:r>
+        <w:t>. However if it is not a core function, add it as a plugin.</w:t>
       </w:r>
     </w:p>
     <w:p>
@@ -139,8 +163,6 @@
       <w:r>
         <w:t>Place loaded file name in form title? (Would prove useful)</w:t>
       </w:r>
-      <w:bookmarkStart w:id="0" w:name="_GoBack"/>
-      <w:bookmarkEnd w:id="0"/>
     </w:p>
     <w:p/>
     <w:p>
@@ -158,7 +180,15 @@
     </w:p>
     <w:p>
       <w:r>
-        <w:t>MULTIPLE CHOICE:</w:t>
+        <w:t xml:space="preserve">MULTIPLE </w:t>
+      </w:r>
+      <w:proofErr w:type="gramStart"/>
+      <w:r>
+        <w:t>CHOICE</w:t>
+      </w:r>
+      <w:proofErr w:type="gramEnd"/>
+      <w:r>
+        <w:t>:</w:t>
       </w:r>
     </w:p>
     <w:p>
@@ -234,12 +264,14 @@
           <w:numId w:val="2"/>
         </w:numPr>
       </w:pPr>
+      <w:proofErr w:type="spellStart"/>
       <w:r>
         <w:t>D</w:t>
       </w:r>
       <w:r>
         <w:t>nd</w:t>
       </w:r>
+      <w:proofErr w:type="spellEnd"/>
     </w:p>
     <w:p>
       <w:r>
@@ -258,8 +290,18 @@
     <w:p/>
     <w:p>
       <w:r>
-        <w:t>I have chosen to move the LessonGame.js and the unique styles.css into the index.html directly to remove files to download to the client in the production version of the quizzes as this improves load times by about 15%.</w:t>
-      </w:r>
+        <w:t xml:space="preserve">I have chosen to move the LessonGame.js and the unique styles.css into the index.html directly to </w:t>
+      </w:r>
+      <w:proofErr w:type="gramStart"/>
+      <w:r>
+        <w:t>remove</w:t>
+      </w:r>
+      <w:proofErr w:type="gramEnd"/>
+      <w:r>
+        <w:t xml:space="preserve"> files to download to the client in the production version of the quizzes as this improves load times by about 15%.</w:t>
+      </w:r>
+      <w:bookmarkStart w:id="0" w:name="_GoBack"/>
+      <w:bookmarkEnd w:id="0"/>
     </w:p>
     <w:p>
       <w:r>
@@ -269,11 +311,32 @@
     <w:p>
       <w:r>
         <w:lastRenderedPageBreak/>
-        <w:t>I have merged the popup.js and the mcf.js into a single mpf.js file and minified all the root js and css files to reduce file sizes and to also remove files to download, reducing both required bandwidth and requests needed to download the files. Increasing performance</w:t>
+        <w:t xml:space="preserve">I have merged the popup.js and the mcf.js into a single mpf.js file and minified all the root </w:t>
+      </w:r>
+      <w:proofErr w:type="spellStart"/>
+      <w:r>
+        <w:t>js</w:t>
+      </w:r>
+      <w:proofErr w:type="spellEnd"/>
+      <w:r>
+        <w:t xml:space="preserve"> and </w:t>
+      </w:r>
+      <w:proofErr w:type="spellStart"/>
+      <w:r>
+        <w:t>css</w:t>
+      </w:r>
+      <w:proofErr w:type="spellEnd"/>
+      <w:r>
+        <w:t xml:space="preserve"> files to reduce file sizes and to also remove files to download, reducing both required bandwidth and requests needed to download the files. </w:t>
+      </w:r>
+      <w:proofErr w:type="gramStart"/>
+      <w:r>
+        <w:t>Increasing performance</w:t>
       </w:r>
       <w:r>
         <w:t xml:space="preserve"> by a reasonable amount.</w:t>
       </w:r>
+      <w:proofErr w:type="gramEnd"/>
     </w:p>
     <w:p>
       <w:r>
@@ -281,9 +344,11 @@
       </w:r>
     </w:p>
     <w:p>
+      <w:proofErr w:type="gramStart"/>
       <w:r>
         <w:t>Using CSS3 animations to add some movement to the quizzes without bloating the system.</w:t>
       </w:r>
+      <w:proofErr w:type="gramEnd"/>
     </w:p>
     <w:p>
       <w:r>
@@ -293,11 +358,17 @@
         <w:t>asynchronous</w:t>
       </w:r>
       <w:r>
-        <w:t xml:space="preserve"> to allow the rest of the document load as the javascript is downloaded. It has shown no noticeable difference when all files are local but once the files are updated server side I think this will make some difference.</w:t>
-      </w:r>
-    </w:p>
-    <w:p/>
-    <w:p/>
+        <w:t xml:space="preserve"> to allow the rest of the document load as the </w:t>
+      </w:r>
+      <w:proofErr w:type="spellStart"/>
+      <w:r>
+        <w:t>javascript</w:t>
+      </w:r>
+      <w:proofErr w:type="spellEnd"/>
+      <w:r>
+        <w:t xml:space="preserve"> is downloaded. It has shown no noticeable difference when all files are local but once the files are updated server side I think this will make some difference.</w:t>
+      </w:r>
+    </w:p>
     <w:sectPr>
       <w:pgSz w:w="12240" w:h="15840"/>
       <w:pgMar w:top="1440" w:right="1440" w:bottom="1440" w:left="1440" w:header="720" w:footer="720" w:gutter="0"/>

</xml_diff>